<commit_message>
More modification in project guide.
</commit_message>
<xml_diff>
--- a/SpringCoreAnnotationBasedConfigurationDemo/SpringCoreAnnotationBasedConfigurationProjectGuide.docx
+++ b/SpringCoreAnnotationBasedConfigurationDemo/SpringCoreAnnotationBasedConfigurationProjectGuide.docx
@@ -627,6 +627,32 @@
           <w:u w:val="single"/>
         </w:rPr>
         <w:t>We are going to study them in upcoming projects. For the time, if possible please go through spring bean lifecycle methods.</w:t>
+      </w:r>
+    </w:p>
+    <w:p>
+      <w:pPr>
+        <w:shd w:val="clear" w:color="auto" w:fill="FFFFFF"/>
+        <w:spacing w:before="240" w:after="120" w:line="240" w:lineRule="auto"/>
+        <w:outlineLvl w:val="1"/>
+        <w:rPr>
+          <w:rFonts w:ascii="Open Sans" w:hAnsi="Open Sans" w:cs="Open Sans"/>
+          <w:color w:val="BA3925"/>
+          <w:spacing w:val="-2"/>
+          <w:sz w:val="24"/>
+          <w:szCs w:val="24"/>
+          <w:u w:val="single"/>
+        </w:rPr>
+      </w:pPr>
+      <w:r>
+        <w:rPr>
+          <w:rFonts w:ascii="Open Sans" w:hAnsi="Open Sans" w:cs="Open Sans"/>
+          <w:color w:val="BA3925"/>
+          <w:spacing w:val="-2"/>
+          <w:sz w:val="24"/>
+          <w:szCs w:val="24"/>
+          <w:u w:val="single"/>
+        </w:rPr>
+        <w:t>@Scope annotation responsible for provide scope to the bean.</w:t>
       </w:r>
     </w:p>
     <w:p>

</xml_diff>